<commit_message>
boarders added and font colors
</commit_message>
<xml_diff>
--- a/Assets/fileformat.docx
+++ b/Assets/fileformat.docx
@@ -11,7 +11,7 @@
           <wp:inline distT="0" distB="0" distL="0" distR="0">
             <wp:extent cx="5943600" cy="3305175"/>
             <wp:effectExtent l="0" t="0" r="0" b="0"/>
-            <wp:docPr id="2131299051" name="Drawing 0" descr="CompanyName.png"/>
+            <wp:docPr id="980442400" name="Drawing 0" descr="CompanyName.png"/>
             <wp:cNvGraphicFramePr/>
             <a:graphic xmlns:a="http://schemas.openxmlformats.org/drawingml/2006/main">
               <a:graphicData uri="http://schemas.openxmlformats.org/drawingml/2006/picture">
@@ -200,7 +200,7 @@
         </w:p>
         <w:p>
           <w:pPr>
-            <w:pStyle w:val="TOC10"/>
+            <w:pStyle w:val="TOC20"/>
             <w:tabs>
               <w:tab w:val="right" w:leader="dot" w:pos="9016"/>
             </w:tabs>
@@ -217,7 +217,7 @@
           <w:r>
             <w:fldChar w:fldCharType="separate"/>
           </w:r>
-          <w:hyperlink w:anchor="_Toc135771199" w:history="1">
+          <w:hyperlink w:anchor="_Toc135910227" w:history="1">
             <w:r>
               <w:rPr>
                 <w:rStyle w:val="Hyperlink"/>
@@ -246,7 +246,7 @@
                 <w:noProof/>
                 <w:webHidden/>
               </w:rPr>
-              <w:instrText xml:space="preserve"> PAGEREF _Toc135771199 \h </w:instrText>
+              <w:instrText xml:space="preserve"> PAGEREF _Toc135910227 \h </w:instrText>
             </w:r>
             <w:r>
               <w:rPr>
@@ -279,7 +279,7 @@
         </w:p>
         <w:p>
           <w:pPr>
-            <w:pStyle w:val="TOC10"/>
+            <w:pStyle w:val="TOC20"/>
             <w:tabs>
               <w:tab w:val="right" w:leader="dot" w:pos="9016"/>
             </w:tabs>
@@ -287,7 +287,7 @@
               <w:noProof/>
             </w:rPr>
           </w:pPr>
-          <w:hyperlink w:anchor="_Toc135771200" w:history="1">
+          <w:hyperlink w:anchor="_Toc135910228" w:history="1">
             <w:r>
               <w:rPr>
                 <w:rStyle w:val="Hyperlink"/>
@@ -316,7 +316,7 @@
                 <w:noProof/>
                 <w:webHidden/>
               </w:rPr>
-              <w:instrText xml:space="preserve"> PAGEREF _Toc135771200 \h </w:instrText>
+              <w:instrText xml:space="preserve"> PAGEREF _Toc135910228 \h </w:instrText>
             </w:r>
             <w:r>
               <w:rPr>
@@ -349,7 +349,7 @@
         </w:p>
         <w:p>
           <w:pPr>
-            <w:pStyle w:val="TOC10"/>
+            <w:pStyle w:val="TOC20"/>
             <w:tabs>
               <w:tab w:val="right" w:leader="dot" w:pos="9016"/>
             </w:tabs>
@@ -357,7 +357,7 @@
               <w:noProof/>
             </w:rPr>
           </w:pPr>
-          <w:hyperlink w:anchor="_Toc135771201" w:history="1">
+          <w:hyperlink w:anchor="_Toc135910229" w:history="1">
             <w:r>
               <w:rPr>
                 <w:rStyle w:val="Hyperlink"/>
@@ -386,7 +386,7 @@
                 <w:noProof/>
                 <w:webHidden/>
               </w:rPr>
-              <w:instrText xml:space="preserve"> PAGEREF _Toc135771201 \h </w:instrText>
+              <w:instrText xml:space="preserve"> PAGEREF _Toc135910229 \h </w:instrText>
             </w:r>
             <w:r>
               <w:rPr>
@@ -419,7 +419,7 @@
         </w:p>
         <w:p>
           <w:pPr>
-            <w:pStyle w:val="TOC10"/>
+            <w:pStyle w:val="TOC20"/>
             <w:tabs>
               <w:tab w:val="right" w:leader="dot" w:pos="9016"/>
             </w:tabs>
@@ -427,7 +427,7 @@
               <w:noProof/>
             </w:rPr>
           </w:pPr>
-          <w:hyperlink w:anchor="_Toc135771202" w:history="1">
+          <w:hyperlink w:anchor="_Toc135910230" w:history="1">
             <w:r>
               <w:rPr>
                 <w:rStyle w:val="Hyperlink"/>
@@ -456,7 +456,7 @@
                 <w:noProof/>
                 <w:webHidden/>
               </w:rPr>
-              <w:instrText xml:space="preserve"> PAGEREF _Toc135771202 \h </w:instrText>
+              <w:instrText xml:space="preserve"> PAGEREF _Toc135910230 \h </w:instrText>
             </w:r>
             <w:r>
               <w:rPr>
@@ -496,10 +496,10 @@
     </w:sdt>
     <w:p>
       <w:pPr>
-        <w:pStyle w:val="Heading1"/>
+        <w:pStyle w:val="Heading2"/>
         <w:pageBreakBefore/>
       </w:pPr>
-      <w:bookmarkStart w:id="0" w:name="_Toc135771199"/>
+      <w:bookmarkStart w:id="0" w:name="_Toc135910227"/>
       <w:r>
         <w:rPr>
           <w:rFonts w:ascii="Arial" w:eastAsia="Arial" w:hAnsi="Arial" w:cs="Arial"/>
@@ -539,6 +539,12 @@
         <w:tc>
           <w:tcPr>
             <w:tcW w:w="300" w:type="dxa"/>
+            <w:tcBorders>
+              <w:top w:val="single" w:sz="10" w:space="0" w:color="auto"/>
+              <w:left w:val="single" w:sz="10" w:space="0" w:color="auto"/>
+              <w:bottom w:val="single" w:sz="10" w:space="0" w:color="auto"/>
+              <w:right w:val="single" w:sz="10" w:space="0" w:color="auto"/>
+            </w:tcBorders>
             <w:shd w:val="clear" w:color="auto" w:fill="CFE2F3"/>
           </w:tcPr>
           <w:p>
@@ -560,6 +566,13 @@
         <w:tc>
           <w:tcPr>
             <w:tcW w:w="300" w:type="dxa"/>
+            <w:tcBorders>
+              <w:top w:val="single" w:sz="10" w:space="0" w:color="auto"/>
+              <w:left w:val="single" w:sz="10" w:space="0" w:color="auto"/>
+              <w:bottom w:val="single" w:sz="10" w:space="0" w:color="auto"/>
+              <w:right w:val="single" w:sz="10" w:space="0" w:color="auto"/>
+            </w:tcBorders>
+            <w:shd w:val="clear" w:color="auto" w:fill="FFFFFF"/>
           </w:tcPr>
           <w:p>
             <w:pPr>
@@ -592,10 +605,10 @@
     </w:tbl>
     <w:p>
       <w:pPr>
-        <w:pStyle w:val="Heading1"/>
+        <w:pStyle w:val="Heading2"/>
         <w:pageBreakBefore/>
       </w:pPr>
-      <w:bookmarkStart w:id="1" w:name="_Toc135771200"/>
+      <w:bookmarkStart w:id="1" w:name="_Toc135910228"/>
       <w:r>
         <w:rPr>
           <w:rFonts w:ascii="Arial" w:eastAsia="Arial" w:hAnsi="Arial" w:cs="Arial"/>
@@ -636,6 +649,12 @@
         <w:tc>
           <w:tcPr>
             <w:tcW w:w="300" w:type="dxa"/>
+            <w:tcBorders>
+              <w:top w:val="single" w:sz="10" w:space="0" w:color="auto"/>
+              <w:left w:val="single" w:sz="10" w:space="0" w:color="auto"/>
+              <w:bottom w:val="single" w:sz="10" w:space="0" w:color="auto"/>
+              <w:right w:val="single" w:sz="10" w:space="0" w:color="auto"/>
+            </w:tcBorders>
             <w:shd w:val="clear" w:color="auto" w:fill="9FC5E8"/>
           </w:tcPr>
           <w:p>
@@ -655,6 +674,12 @@
         <w:tc>
           <w:tcPr>
             <w:tcW w:w="300" w:type="dxa"/>
+            <w:tcBorders>
+              <w:top w:val="single" w:sz="10" w:space="0" w:color="auto"/>
+              <w:left w:val="single" w:sz="10" w:space="0" w:color="auto"/>
+              <w:bottom w:val="single" w:sz="10" w:space="0" w:color="auto"/>
+              <w:right w:val="single" w:sz="10" w:space="0" w:color="auto"/>
+            </w:tcBorders>
             <w:shd w:val="clear" w:color="auto" w:fill="9FC5E8"/>
           </w:tcPr>
           <w:p>
@@ -676,6 +701,13 @@
         <w:tc>
           <w:tcPr>
             <w:tcW w:w="300" w:type="dxa"/>
+            <w:tcBorders>
+              <w:top w:val="single" w:sz="10" w:space="0" w:color="auto"/>
+              <w:left w:val="single" w:sz="10" w:space="0" w:color="auto"/>
+              <w:bottom w:val="single" w:sz="10" w:space="0" w:color="auto"/>
+              <w:right w:val="single" w:sz="10" w:space="0" w:color="auto"/>
+            </w:tcBorders>
+            <w:shd w:val="clear" w:color="auto" w:fill="FFFFFF"/>
           </w:tcPr>
           <w:p>
             <w:pPr>
@@ -693,6 +725,13 @@
         <w:tc>
           <w:tcPr>
             <w:tcW w:w="300" w:type="dxa"/>
+            <w:tcBorders>
+              <w:top w:val="single" w:sz="10" w:space="0" w:color="auto"/>
+              <w:left w:val="single" w:sz="10" w:space="0" w:color="auto"/>
+              <w:bottom w:val="single" w:sz="10" w:space="0" w:color="auto"/>
+              <w:right w:val="single" w:sz="10" w:space="0" w:color="auto"/>
+            </w:tcBorders>
+            <w:shd w:val="clear" w:color="auto" w:fill="FFFFFF"/>
           </w:tcPr>
           <w:p>
             <w:pPr>
@@ -712,6 +751,13 @@
         <w:tc>
           <w:tcPr>
             <w:tcW w:w="300" w:type="dxa"/>
+            <w:tcBorders>
+              <w:top w:val="single" w:sz="10" w:space="0" w:color="auto"/>
+              <w:left w:val="single" w:sz="10" w:space="0" w:color="auto"/>
+              <w:bottom w:val="single" w:sz="10" w:space="0" w:color="auto"/>
+              <w:right w:val="single" w:sz="10" w:space="0" w:color="auto"/>
+            </w:tcBorders>
+            <w:shd w:val="clear" w:color="auto" w:fill="FFFFFF"/>
           </w:tcPr>
           <w:p>
             <w:pPr>
@@ -729,6 +775,13 @@
         <w:tc>
           <w:tcPr>
             <w:tcW w:w="300" w:type="dxa"/>
+            <w:tcBorders>
+              <w:top w:val="single" w:sz="10" w:space="0" w:color="auto"/>
+              <w:left w:val="single" w:sz="10" w:space="0" w:color="auto"/>
+              <w:bottom w:val="single" w:sz="10" w:space="0" w:color="auto"/>
+              <w:right w:val="single" w:sz="10" w:space="0" w:color="auto"/>
+            </w:tcBorders>
+            <w:shd w:val="clear" w:color="auto" w:fill="FFFFFF"/>
           </w:tcPr>
           <w:p>
             <w:pPr>
@@ -748,6 +801,13 @@
         <w:tc>
           <w:tcPr>
             <w:tcW w:w="300" w:type="dxa"/>
+            <w:tcBorders>
+              <w:top w:val="single" w:sz="10" w:space="0" w:color="auto"/>
+              <w:left w:val="single" w:sz="10" w:space="0" w:color="auto"/>
+              <w:bottom w:val="single" w:sz="10" w:space="0" w:color="auto"/>
+              <w:right w:val="single" w:sz="10" w:space="0" w:color="auto"/>
+            </w:tcBorders>
+            <w:shd w:val="clear" w:color="auto" w:fill="FFFFFF"/>
           </w:tcPr>
           <w:p>
             <w:pPr>
@@ -765,6 +825,13 @@
         <w:tc>
           <w:tcPr>
             <w:tcW w:w="300" w:type="dxa"/>
+            <w:tcBorders>
+              <w:top w:val="single" w:sz="10" w:space="0" w:color="auto"/>
+              <w:left w:val="single" w:sz="10" w:space="0" w:color="auto"/>
+              <w:bottom w:val="single" w:sz="10" w:space="0" w:color="auto"/>
+              <w:right w:val="single" w:sz="10" w:space="0" w:color="auto"/>
+            </w:tcBorders>
+            <w:shd w:val="clear" w:color="auto" w:fill="FFFFFF"/>
           </w:tcPr>
           <w:p>
             <w:pPr>
@@ -791,6 +858,13 @@
         <w:tc>
           <w:tcPr>
             <w:tcW w:w="300" w:type="dxa"/>
+            <w:tcBorders>
+              <w:top w:val="single" w:sz="10" w:space="0" w:color="auto"/>
+              <w:left w:val="single" w:sz="10" w:space="0" w:color="auto"/>
+              <w:bottom w:val="single" w:sz="10" w:space="0" w:color="auto"/>
+              <w:right w:val="single" w:sz="10" w:space="0" w:color="auto"/>
+            </w:tcBorders>
+            <w:shd w:val="clear" w:color="auto" w:fill="FFFFFF"/>
           </w:tcPr>
           <w:p>
             <w:pPr>
@@ -808,6 +882,13 @@
         <w:tc>
           <w:tcPr>
             <w:tcW w:w="300" w:type="dxa"/>
+            <w:tcBorders>
+              <w:top w:val="single" w:sz="10" w:space="0" w:color="auto"/>
+              <w:left w:val="single" w:sz="10" w:space="0" w:color="auto"/>
+              <w:bottom w:val="single" w:sz="10" w:space="0" w:color="auto"/>
+              <w:right w:val="single" w:sz="10" w:space="0" w:color="auto"/>
+            </w:tcBorders>
+            <w:shd w:val="clear" w:color="auto" w:fill="FFFFFF"/>
           </w:tcPr>
           <w:p>
             <w:pPr>
@@ -827,6 +908,13 @@
         <w:tc>
           <w:tcPr>
             <w:tcW w:w="300" w:type="dxa"/>
+            <w:tcBorders>
+              <w:top w:val="single" w:sz="10" w:space="0" w:color="auto"/>
+              <w:left w:val="single" w:sz="10" w:space="0" w:color="auto"/>
+              <w:bottom w:val="single" w:sz="10" w:space="0" w:color="auto"/>
+              <w:right w:val="single" w:sz="10" w:space="0" w:color="auto"/>
+            </w:tcBorders>
+            <w:shd w:val="clear" w:color="auto" w:fill="FFFFFF"/>
           </w:tcPr>
           <w:p>
             <w:pPr>
@@ -844,6 +932,13 @@
         <w:tc>
           <w:tcPr>
             <w:tcW w:w="300" w:type="dxa"/>
+            <w:tcBorders>
+              <w:top w:val="single" w:sz="10" w:space="0" w:color="auto"/>
+              <w:left w:val="single" w:sz="10" w:space="0" w:color="auto"/>
+              <w:bottom w:val="single" w:sz="10" w:space="0" w:color="auto"/>
+              <w:right w:val="single" w:sz="10" w:space="0" w:color="auto"/>
+            </w:tcBorders>
+            <w:shd w:val="clear" w:color="auto" w:fill="FFFFFF"/>
           </w:tcPr>
           <w:p>
             <w:pPr>
@@ -869,10 +964,10 @@
     </w:tbl>
     <w:p>
       <w:pPr>
-        <w:pStyle w:val="Heading1"/>
+        <w:pStyle w:val="Heading2"/>
         <w:pageBreakBefore/>
       </w:pPr>
-      <w:bookmarkStart w:id="2" w:name="_Toc135771201"/>
+      <w:bookmarkStart w:id="2" w:name="_Toc135910229"/>
       <w:r>
         <w:rPr>
           <w:rFonts w:ascii="Arial" w:eastAsia="Arial" w:hAnsi="Arial" w:cs="Arial"/>
@@ -1355,10 +1450,10 @@
     </w:p>
     <w:p>
       <w:pPr>
-        <w:pStyle w:val="Heading1"/>
+        <w:pStyle w:val="Heading2"/>
         <w:pageBreakBefore/>
       </w:pPr>
-      <w:bookmarkStart w:id="3" w:name="_Toc135771202"/>
+      <w:bookmarkStart w:id="3" w:name="_Toc135910230"/>
       <w:r>
         <w:rPr>
           <w:rFonts w:ascii="Arial" w:eastAsia="Arial" w:hAnsi="Arial" w:cs="Arial"/>
@@ -1399,6 +1494,12 @@
         <w:tc>
           <w:tcPr>
             <w:tcW w:w="300" w:type="dxa"/>
+            <w:tcBorders>
+              <w:top w:val="single" w:sz="10" w:space="0" w:color="auto"/>
+              <w:left w:val="single" w:sz="10" w:space="0" w:color="auto"/>
+              <w:bottom w:val="single" w:sz="10" w:space="0" w:color="auto"/>
+              <w:right w:val="single" w:sz="10" w:space="0" w:color="auto"/>
+            </w:tcBorders>
             <w:shd w:val="clear" w:color="auto" w:fill="CFE2F3"/>
           </w:tcPr>
           <w:p>
@@ -1418,6 +1519,12 @@
         <w:tc>
           <w:tcPr>
             <w:tcW w:w="300" w:type="dxa"/>
+            <w:tcBorders>
+              <w:top w:val="single" w:sz="10" w:space="0" w:color="auto"/>
+              <w:left w:val="single" w:sz="10" w:space="0" w:color="auto"/>
+              <w:bottom w:val="single" w:sz="10" w:space="0" w:color="auto"/>
+              <w:right w:val="single" w:sz="10" w:space="0" w:color="auto"/>
+            </w:tcBorders>
             <w:shd w:val="clear" w:color="auto" w:fill="CFE2F3"/>
           </w:tcPr>
           <w:p>
@@ -1439,6 +1546,13 @@
         <w:tc>
           <w:tcPr>
             <w:tcW w:w="300" w:type="dxa"/>
+            <w:tcBorders>
+              <w:top w:val="single" w:sz="10" w:space="0" w:color="auto"/>
+              <w:left w:val="single" w:sz="10" w:space="0" w:color="auto"/>
+              <w:bottom w:val="single" w:sz="10" w:space="0" w:color="auto"/>
+              <w:right w:val="single" w:sz="10" w:space="0" w:color="auto"/>
+            </w:tcBorders>
+            <w:shd w:val="clear" w:color="auto" w:fill="FFFFFF"/>
           </w:tcPr>
           <w:p>
             <w:pPr>
@@ -1456,6 +1570,13 @@
         <w:tc>
           <w:tcPr>
             <w:tcW w:w="300" w:type="dxa"/>
+            <w:tcBorders>
+              <w:top w:val="single" w:sz="10" w:space="0" w:color="auto"/>
+              <w:left w:val="single" w:sz="10" w:space="0" w:color="auto"/>
+              <w:bottom w:val="single" w:sz="10" w:space="0" w:color="auto"/>
+              <w:right w:val="single" w:sz="10" w:space="0" w:color="auto"/>
+            </w:tcBorders>
+            <w:shd w:val="clear" w:color="auto" w:fill="FFFFFF"/>
           </w:tcPr>
           <w:p>
             <w:pPr>
@@ -1475,6 +1596,13 @@
         <w:tc>
           <w:tcPr>
             <w:tcW w:w="300" w:type="dxa"/>
+            <w:tcBorders>
+              <w:top w:val="single" w:sz="10" w:space="0" w:color="auto"/>
+              <w:left w:val="single" w:sz="10" w:space="0" w:color="auto"/>
+              <w:bottom w:val="single" w:sz="10" w:space="0" w:color="auto"/>
+              <w:right w:val="single" w:sz="10" w:space="0" w:color="auto"/>
+            </w:tcBorders>
+            <w:shd w:val="clear" w:color="auto" w:fill="FFFFFF"/>
           </w:tcPr>
           <w:p>
             <w:pPr>
@@ -1492,6 +1620,13 @@
         <w:tc>
           <w:tcPr>
             <w:tcW w:w="300" w:type="dxa"/>
+            <w:tcBorders>
+              <w:top w:val="single" w:sz="10" w:space="0" w:color="auto"/>
+              <w:left w:val="single" w:sz="10" w:space="0" w:color="auto"/>
+              <w:bottom w:val="single" w:sz="10" w:space="0" w:color="auto"/>
+              <w:right w:val="single" w:sz="10" w:space="0" w:color="auto"/>
+            </w:tcBorders>
+            <w:shd w:val="clear" w:color="auto" w:fill="FFFFFF"/>
           </w:tcPr>
           <w:p>
             <w:pPr>
@@ -1511,6 +1646,13 @@
         <w:tc>
           <w:tcPr>
             <w:tcW w:w="300" w:type="dxa"/>
+            <w:tcBorders>
+              <w:top w:val="single" w:sz="10" w:space="0" w:color="auto"/>
+              <w:left w:val="single" w:sz="10" w:space="0" w:color="auto"/>
+              <w:bottom w:val="single" w:sz="10" w:space="0" w:color="auto"/>
+              <w:right w:val="single" w:sz="10" w:space="0" w:color="auto"/>
+            </w:tcBorders>
+            <w:shd w:val="clear" w:color="auto" w:fill="FFFFFF"/>
           </w:tcPr>
           <w:p>
             <w:pPr>
@@ -1528,6 +1670,13 @@
         <w:tc>
           <w:tcPr>
             <w:tcW w:w="300" w:type="dxa"/>
+            <w:tcBorders>
+              <w:top w:val="single" w:sz="10" w:space="0" w:color="auto"/>
+              <w:left w:val="single" w:sz="10" w:space="0" w:color="auto"/>
+              <w:bottom w:val="single" w:sz="10" w:space="0" w:color="auto"/>
+              <w:right w:val="single" w:sz="10" w:space="0" w:color="auto"/>
+            </w:tcBorders>
+            <w:shd w:val="clear" w:color="auto" w:fill="FFFFFF"/>
           </w:tcPr>
           <w:p>
             <w:pPr>
@@ -1537,7 +1686,7 @@
               <w:r>
                 <w:rPr>
                   <w:rFonts w:ascii="Arial" w:eastAsia="Arial" w:hAnsi="Arial" w:cs="Arial"/>
-                  <w:color w:val="0000FF"/>
+                  <w:color w:val="3C80F6"/>
                   <w:sz w:val="20"/>
                   <w:u w:val="single"/>
                 </w:rPr>
@@ -1551,6 +1700,13 @@
         <w:tc>
           <w:tcPr>
             <w:tcW w:w="300" w:type="dxa"/>
+            <w:tcBorders>
+              <w:top w:val="single" w:sz="10" w:space="0" w:color="auto"/>
+              <w:left w:val="single" w:sz="10" w:space="0" w:color="auto"/>
+              <w:bottom w:val="single" w:sz="10" w:space="0" w:color="auto"/>
+              <w:right w:val="single" w:sz="10" w:space="0" w:color="auto"/>
+            </w:tcBorders>
+            <w:shd w:val="clear" w:color="auto" w:fill="FFFFFF"/>
           </w:tcPr>
           <w:p>
             <w:pPr>
@@ -1568,6 +1724,13 @@
         <w:tc>
           <w:tcPr>
             <w:tcW w:w="300" w:type="dxa"/>
+            <w:tcBorders>
+              <w:top w:val="single" w:sz="10" w:space="0" w:color="auto"/>
+              <w:left w:val="single" w:sz="10" w:space="0" w:color="auto"/>
+              <w:bottom w:val="single" w:sz="10" w:space="0" w:color="auto"/>
+              <w:right w:val="single" w:sz="10" w:space="0" w:color="auto"/>
+            </w:tcBorders>
+            <w:shd w:val="clear" w:color="auto" w:fill="FFFFFF"/>
           </w:tcPr>
           <w:p>
             <w:pPr>
@@ -1577,7 +1740,7 @@
               <w:r>
                 <w:rPr>
                   <w:rFonts w:ascii="Arial" w:eastAsia="Arial" w:hAnsi="Arial" w:cs="Arial"/>
-                  <w:color w:val="0000FF"/>
+                  <w:color w:val="3C80F6"/>
                   <w:sz w:val="20"/>
                   <w:u w:val="single"/>
                 </w:rPr>
@@ -1591,6 +1754,13 @@
         <w:tc>
           <w:tcPr>
             <w:tcW w:w="300" w:type="dxa"/>
+            <w:tcBorders>
+              <w:top w:val="single" w:sz="10" w:space="0" w:color="auto"/>
+              <w:left w:val="single" w:sz="10" w:space="0" w:color="auto"/>
+              <w:bottom w:val="single" w:sz="10" w:space="0" w:color="auto"/>
+              <w:right w:val="single" w:sz="10" w:space="0" w:color="auto"/>
+            </w:tcBorders>
+            <w:shd w:val="clear" w:color="auto" w:fill="FFFFFF"/>
           </w:tcPr>
           <w:p>
             <w:pPr>
@@ -1608,6 +1778,13 @@
         <w:tc>
           <w:tcPr>
             <w:tcW w:w="300" w:type="dxa"/>
+            <w:tcBorders>
+              <w:top w:val="single" w:sz="10" w:space="0" w:color="auto"/>
+              <w:left w:val="single" w:sz="10" w:space="0" w:color="auto"/>
+              <w:bottom w:val="single" w:sz="10" w:space="0" w:color="auto"/>
+              <w:right w:val="single" w:sz="10" w:space="0" w:color="auto"/>
+            </w:tcBorders>
+            <w:shd w:val="clear" w:color="auto" w:fill="FFFFFF"/>
           </w:tcPr>
           <w:p>
             <w:pPr>
@@ -1617,11 +1794,20 @@
               <w:r>
                 <w:rPr>
                   <w:rFonts w:ascii="Arial" w:eastAsia="Arial" w:hAnsi="Arial" w:cs="Arial"/>
-                  <w:color w:val="0000FF"/>
+                  <w:color w:val="3C80F6"/>
                   <w:sz w:val="20"/>
                   <w:u w:val="single"/>
                 </w:rPr>
-                <w:t>Publication of US20110193819A1</w:t>
+                <w:t>Publi</w:t>
+              </w:r>
+              <w:r>
+                <w:rPr>
+                  <w:rFonts w:ascii="Arial" w:eastAsia="Arial" w:hAnsi="Arial" w:cs="Arial"/>
+                  <w:color w:val="3C80F6"/>
+                  <w:sz w:val="20"/>
+                  <w:u w:val="single"/>
+                </w:rPr>
+                <w:t>cation of US20110193819A1</w:t>
               </w:r>
             </w:hyperlink>
           </w:p>
@@ -1631,6 +1817,13 @@
         <w:tc>
           <w:tcPr>
             <w:tcW w:w="300" w:type="dxa"/>
+            <w:tcBorders>
+              <w:top w:val="single" w:sz="10" w:space="0" w:color="auto"/>
+              <w:left w:val="single" w:sz="10" w:space="0" w:color="auto"/>
+              <w:bottom w:val="single" w:sz="10" w:space="0" w:color="auto"/>
+              <w:right w:val="single" w:sz="10" w:space="0" w:color="auto"/>
+            </w:tcBorders>
+            <w:shd w:val="clear" w:color="auto" w:fill="FFFFFF"/>
           </w:tcPr>
           <w:p>
             <w:pPr>
@@ -1648,6 +1841,13 @@
         <w:tc>
           <w:tcPr>
             <w:tcW w:w="300" w:type="dxa"/>
+            <w:tcBorders>
+              <w:top w:val="single" w:sz="10" w:space="0" w:color="auto"/>
+              <w:left w:val="single" w:sz="10" w:space="0" w:color="auto"/>
+              <w:bottom w:val="single" w:sz="10" w:space="0" w:color="auto"/>
+              <w:right w:val="single" w:sz="10" w:space="0" w:color="auto"/>
+            </w:tcBorders>
+            <w:shd w:val="clear" w:color="auto" w:fill="FFFFFF"/>
           </w:tcPr>
           <w:p>
             <w:pPr>
@@ -1667,6 +1867,13 @@
         <w:tc>
           <w:tcPr>
             <w:tcW w:w="300" w:type="dxa"/>
+            <w:tcBorders>
+              <w:top w:val="single" w:sz="10" w:space="0" w:color="auto"/>
+              <w:left w:val="single" w:sz="10" w:space="0" w:color="auto"/>
+              <w:bottom w:val="single" w:sz="10" w:space="0" w:color="auto"/>
+              <w:right w:val="single" w:sz="10" w:space="0" w:color="auto"/>
+            </w:tcBorders>
+            <w:shd w:val="clear" w:color="auto" w:fill="FFFFFF"/>
           </w:tcPr>
           <w:p>
             <w:pPr>
@@ -1684,6 +1891,13 @@
         <w:tc>
           <w:tcPr>
             <w:tcW w:w="300" w:type="dxa"/>
+            <w:tcBorders>
+              <w:top w:val="single" w:sz="10" w:space="0" w:color="auto"/>
+              <w:left w:val="single" w:sz="10" w:space="0" w:color="auto"/>
+              <w:bottom w:val="single" w:sz="10" w:space="0" w:color="auto"/>
+              <w:right w:val="single" w:sz="10" w:space="0" w:color="auto"/>
+            </w:tcBorders>
+            <w:shd w:val="clear" w:color="auto" w:fill="FFFFFF"/>
           </w:tcPr>
           <w:p>
             <w:pPr>
@@ -1693,7 +1907,7 @@
               <w:r>
                 <w:rPr>
                   <w:rFonts w:ascii="Arial" w:eastAsia="Arial" w:hAnsi="Arial" w:cs="Arial"/>
-                  <w:color w:val="0000FF"/>
+                  <w:color w:val="3C80F6"/>
                   <w:sz w:val="20"/>
                   <w:u w:val="single"/>
                 </w:rPr>
@@ -1718,9 +1932,9 @@
 <file path=word/numbering.xml><?xml version="1.0" encoding="utf-8"?>
 <w:numbering xmlns:wpc="http://schemas.microsoft.com/office/word/2010/wordprocessingCanvas" xmlns:cx="http://schemas.microsoft.com/office/drawing/2014/chartex" xmlns:cx1="http://schemas.microsoft.com/office/drawing/2015/9/8/chartex" xmlns:cx2="http://schemas.microsoft.com/office/drawing/2015/10/21/chartex" xmlns:cx3="http://schemas.microsoft.com/office/drawing/2016/5/9/chartex" xmlns:cx4="http://schemas.microsoft.com/office/drawing/2016/5/10/chartex" xmlns:cx5="http://schemas.microsoft.com/office/drawing/2016/5/11/chartex" xmlns:cx6="http://schemas.microsoft.com/office/drawing/2016/5/12/chartex" xmlns:cx7="http://schemas.microsoft.com/office/drawing/2016/5/13/chartex" xmlns:cx8="http://schemas.microsoft.com/office/drawing/2016/5/14/chartex" xmlns:mc="http://schemas.openxmlformats.org/markup-compatibility/2006" xmlns:aink="http://schemas.microsoft.com/office/drawing/2016/ink" xmlns:am3d="http://schemas.microsoft.com/office/drawing/2017/model3d" xmlns:o="urn:schemas-microsoft-com:office:office" xmlns:oel="http://schemas.microsoft.com/office/2019/extlst" xmlns:r="http://schemas.openxmlformats.org/officeDocument/2006/relationships" xmlns:m="http://schemas.openxmlformats.org/officeDocument/2006/math" xmlns:v="urn:schemas-microsoft-com:vml" xmlns:wp14="http://schemas.microsoft.com/office/word/2010/wordprocessingDrawing" xmlns:wp="http://schemas.openxmlformats.org/drawingml/2006/wordprocessingDrawing" xmlns:w10="urn:schemas-microsoft-com:office:word" xmlns:w="http://schemas.openxmlformats.org/wordprocessingml/2006/main" xmlns:w14="http://schemas.microsoft.com/office/word/2010/wordml" xmlns:w15="http://schemas.microsoft.com/office/word/2012/wordml" xmlns:w16cex="http://schemas.microsoft.com/office/word/2018/wordml/cex" xmlns:w16cid="http://schemas.microsoft.com/office/word/2016/wordml/cid" xmlns:w16="http://schemas.microsoft.com/office/word/2018/wordml" xmlns:w16du="http://schemas.microsoft.com/office/word/2023/wordml/word16du" xmlns:w16sdtdh="http://schemas.microsoft.com/office/word/2020/wordml/sdtdatahash" xmlns:w16se="http://schemas.microsoft.com/office/word/2015/wordml/symex" xmlns:wpg="http://schemas.microsoft.com/office/word/2010/wordprocessingGroup" xmlns:wpi="http://schemas.microsoft.com/office/word/2010/wordprocessingInk" xmlns:wne="http://schemas.microsoft.com/office/word/2006/wordml" xmlns:wps="http://schemas.microsoft.com/office/word/2010/wordprocessingShape" mc:Ignorable="w14 w15 w16se w16cid w16 w16cex w16sdtdh wp14">
   <w:abstractNum w:abstractNumId="0" w15:restartNumberingAfterBreak="0">
-    <w:nsid w:val="D85BDB08"/>
+    <w:nsid w:val="1B5DDB08"/>
     <w:multiLevelType w:val="multilevel"/>
-    <w:tmpl w:val="35568CC4"/>
+    <w:tmpl w:val="AC8E72C8"/>
     <w:lvl w:ilvl="0">
       <w:start w:val="1"/>
       <w:numFmt w:val="decimal"/>
@@ -1799,7 +2013,7 @@
       <w:lvlJc w:val="left"/>
     </w:lvl>
   </w:abstractNum>
-  <w:num w:numId="1" w16cid:durableId="1325284756">
+  <w:num w:numId="1" w16cid:durableId="1018120604">
     <w:abstractNumId w:val="0"/>
   </w:num>
 </w:numbering>
@@ -2263,16 +2477,17 @@
       <w:outlineLvl w:val="1"/>
     </w:pPr>
   </w:style>
-  <w:style w:type="paragraph" w:styleId="TOC10">
-    <w:name w:val="toc 1"/>
+  <w:style w:type="paragraph" w:styleId="TOC20">
+    <w:name w:val="toc 2"/>
     <w:basedOn w:val="Normal"/>
     <w:next w:val="Normal"/>
     <w:autoRedefine/>
     <w:uiPriority w:val="39"/>
     <w:unhideWhenUsed/>
-    <w:rsid w:val="001E74E7"/>
+    <w:rsid w:val="00E95966"/>
     <w:pPr>
       <w:spacing w:after="100"/>
+      <w:ind w:left="240"/>
     </w:pPr>
   </w:style>
   <w:style w:type="character" w:styleId="Hyperlink">
@@ -2280,7 +2495,7 @@
     <w:basedOn w:val="DefaultParagraphFont"/>
     <w:uiPriority w:val="99"/>
     <w:unhideWhenUsed/>
-    <w:rsid w:val="001E74E7"/>
+    <w:rsid w:val="00E95966"/>
     <w:rPr>
       <w:color w:val="0563C1" w:themeColor="hyperlink"/>
       <w:u w:val="single"/>

</xml_diff>